<commit_message>
ajoute de css dans chat box
</commit_message>
<xml_diff>
--- a/MonJournalTp2Php.docx
+++ b/MonJournalTp2Php.docx
@@ -4,6 +4,27 @@
   <w:body>
     <w:p>
       <w:r>
+        <w:rPr>
+          <w:rStyle w:val="Titre1Car"/>
+        </w:rPr>
+        <w:t xml:space="preserve">26 </w:t>
+      </w:r>
+      <w:r>
+        <w:rPr>
+          <w:rStyle w:val="Titre1Car"/>
+        </w:rPr>
+        <w:t>-</w:t>
+      </w:r>
+      <w:r>
+        <w:rPr>
+          <w:rStyle w:val="Titre1Car"/>
+        </w:rPr>
+        <w:t xml:space="preserve"> 04-2018</w:t>
+      </w:r>
+      <w:r>
+        <w:br/>
+      </w:r>
+      <w:r>
         <w:t xml:space="preserve">Jai changer le port 81 </w:t>
       </w:r>
     </w:p>
@@ -27,7 +48,154 @@
       </w:r>
       <w:proofErr w:type="spellEnd"/>
       <w:r>
-        <w:t xml:space="preserve"> du asstes</w:t>
+        <w:t xml:space="preserve"> du </w:t>
+      </w:r>
+      <w:proofErr w:type="spellStart"/>
+      <w:r>
+        <w:t>asstes</w:t>
+      </w:r>
+      <w:proofErr w:type="spellEnd"/>
+    </w:p>
+    <w:p>
+      <w:pPr>
+        <w:pStyle w:val="Titre1"/>
+      </w:pPr>
+      <w:r>
+        <w:t>27/04/2018</w:t>
+      </w:r>
+    </w:p>
+    <w:p>
+      <w:r>
+        <w:t xml:space="preserve">J’ai </w:t>
+      </w:r>
+      <w:proofErr w:type="gramStart"/>
+      <w:r>
+        <w:t>charger</w:t>
+      </w:r>
+      <w:proofErr w:type="gramEnd"/>
+      <w:r>
+        <w:t xml:space="preserve"> le </w:t>
+      </w:r>
+      <w:proofErr w:type="spellStart"/>
+      <w:r>
+        <w:t>tp</w:t>
+      </w:r>
+      <w:proofErr w:type="spellEnd"/>
+      <w:r>
+        <w:t xml:space="preserve"> sur mon </w:t>
+      </w:r>
+      <w:proofErr w:type="spellStart"/>
+      <w:r>
+        <w:t>github</w:t>
+      </w:r>
+      <w:proofErr w:type="spellEnd"/>
+      <w:r>
+        <w:t xml:space="preserve"> et j’ai modifier quelques affaire;</w:t>
+      </w:r>
+    </w:p>
+    <w:p>
+      <w:pPr>
+        <w:pStyle w:val="Paragraphedeliste"/>
+        <w:numPr>
+          <w:ilvl w:val="0"/>
+          <w:numId w:val="1"/>
+        </w:numPr>
+      </w:pPr>
+      <w:r>
+        <w:t xml:space="preserve">Config=&gt; </w:t>
+      </w:r>
+      <w:proofErr w:type="spellStart"/>
+      <w:r>
+        <w:t>localhos</w:t>
+      </w:r>
+      <w:proofErr w:type="spellEnd"/>
+      <w:r>
+        <w:t>/Tp2_php</w:t>
+      </w:r>
+    </w:p>
+    <w:p>
+      <w:pPr>
+        <w:pStyle w:val="Paragraphedeliste"/>
+        <w:numPr>
+          <w:ilvl w:val="0"/>
+          <w:numId w:val="1"/>
+        </w:numPr>
+      </w:pPr>
+      <w:r>
+        <w:t xml:space="preserve">Arranger le gabarit </w:t>
+      </w:r>
+    </w:p>
+    <w:p>
+      <w:pPr>
+        <w:pStyle w:val="Paragraphedeliste"/>
+        <w:numPr>
+          <w:ilvl w:val="0"/>
+          <w:numId w:val="1"/>
+        </w:numPr>
+      </w:pPr>
+      <w:r>
+        <w:t>M’assurer que la div du gabarit est bien la et je peux la modifier comme bon me semble</w:t>
+      </w:r>
+    </w:p>
+    <w:p>
+      <w:pPr>
+        <w:pStyle w:val="Paragraphedeliste"/>
+        <w:numPr>
+          <w:ilvl w:val="0"/>
+          <w:numId w:val="1"/>
+        </w:numPr>
+      </w:pPr>
+      <w:r>
+        <w:t xml:space="preserve">M’assurer que le </w:t>
+      </w:r>
+      <w:proofErr w:type="spellStart"/>
+      <w:r>
+        <w:t>css</w:t>
+      </w:r>
+      <w:proofErr w:type="spellEnd"/>
+      <w:r>
+        <w:t xml:space="preserve"> est bien fonctionnel</w:t>
+      </w:r>
+    </w:p>
+    <w:p>
+      <w:pPr>
+        <w:pStyle w:val="Paragraphedeliste"/>
+        <w:numPr>
+          <w:ilvl w:val="0"/>
+          <w:numId w:val="1"/>
+        </w:numPr>
+      </w:pPr>
+      <w:r>
+        <w:t xml:space="preserve">Me suis rendu compte que les </w:t>
+      </w:r>
+      <w:proofErr w:type="spellStart"/>
+      <w:r>
+        <w:t>path</w:t>
+      </w:r>
+      <w:proofErr w:type="spellEnd"/>
+      <w:r>
+        <w:t xml:space="preserve"> sont cassable c a d </w:t>
+      </w:r>
+      <w:proofErr w:type="spellStart"/>
+      <w:r>
+        <w:t>majiscule</w:t>
+      </w:r>
+      <w:proofErr w:type="spellEnd"/>
+      <w:proofErr w:type="gramStart"/>
+      <w:r>
+        <w:t xml:space="preserve"> !</w:t>
+      </w:r>
+      <w:proofErr w:type="gramEnd"/>
+      <w:r>
+        <w:t xml:space="preserve">= </w:t>
+      </w:r>
+      <w:proofErr w:type="spellStart"/>
+      <w:r>
+        <w:t>miniscule</w:t>
+      </w:r>
+      <w:proofErr w:type="spellEnd"/>
+      <w:r>
+        <w:t xml:space="preserve"> .</w:t>
       </w:r>
       <w:bookmarkStart w:id="0" w:name="_GoBack"/>
       <w:bookmarkEnd w:id="0"/>
@@ -40,6 +208,127 @@
     </w:sectPr>
   </w:body>
 </w:document>
+</file>
+
+<file path=word/numbering.xml><?xml version="1.0" encoding="utf-8"?>
+<w:numbering xmlns:wpc="http://schemas.microsoft.com/office/word/2010/wordprocessingCanvas" xmlns:cx="http://schemas.microsoft.com/office/drawing/2014/chartex" xmlns:cx1="http://schemas.microsoft.com/office/drawing/2015/9/8/chartex" xmlns:cx2="http://schemas.microsoft.com/office/drawing/2015/10/21/chartex" xmlns:cx3="http://schemas.microsoft.com/office/drawing/2016/5/9/chartex" xmlns:cx4="http://schemas.microsoft.com/office/drawing/2016/5/10/chartex" xmlns:cx5="http://schemas.microsoft.com/office/drawing/2016/5/11/chartex" xmlns:cx6="http://schemas.microsoft.com/office/drawing/2016/5/12/chartex" xmlns:cx7="http://schemas.microsoft.com/office/drawing/2016/5/13/chartex" xmlns:cx8="http://schemas.microsoft.com/office/drawing/2016/5/14/chartex" xmlns:mc="http://schemas.openxmlformats.org/markup-compatibility/2006" xmlns:aink="http://schemas.microsoft.com/office/drawing/2016/ink" xmlns:am3d="http://schemas.microsoft.com/office/drawing/2017/model3d" xmlns:o="urn:schemas-microsoft-com:office:office" xmlns:r="http://schemas.openxmlformats.org/officeDocument/2006/relationships" xmlns:m="http://schemas.openxmlformats.org/officeDocument/2006/math" xmlns:v="urn:schemas-microsoft-com:vml" xmlns:wp14="http://schemas.microsoft.com/office/word/2010/wordprocessingDrawing" xmlns:wp="http://schemas.openxmlformats.org/drawingml/2006/wordprocessingDrawing" xmlns:w10="urn:schemas-microsoft-com:office:word" xmlns:w="http://schemas.openxmlformats.org/wordprocessingml/2006/main" xmlns:w14="http://schemas.microsoft.com/office/word/2010/wordml" xmlns:w15="http://schemas.microsoft.com/office/word/2012/wordml" xmlns:w16cid="http://schemas.microsoft.com/office/word/2016/wordml/cid" xmlns:w16se="http://schemas.microsoft.com/office/word/2015/wordml/symex" xmlns:wpg="http://schemas.microsoft.com/office/word/2010/wordprocessingGroup" xmlns:wpi="http://schemas.microsoft.com/office/word/2010/wordprocessingInk" xmlns:wne="http://schemas.microsoft.com/office/word/2006/wordml" xmlns:wps="http://schemas.microsoft.com/office/word/2010/wordprocessingShape" mc:Ignorable="w14 w15 w16se w16cid wp14">
+  <w:abstractNum w:abstractNumId="0" w15:restartNumberingAfterBreak="0">
+    <w:nsid w:val="72224DFE"/>
+    <w:multiLevelType w:val="hybridMultilevel"/>
+    <w:tmpl w:val="9E721382"/>
+    <w:lvl w:ilvl="0" w:tplc="0C0C0001">
+      <w:start w:val="1"/>
+      <w:numFmt w:val="bullet"/>
+      <w:lvlText w:val=""/>
+      <w:lvlJc w:val="left"/>
+      <w:pPr>
+        <w:ind w:left="720" w:hanging="360"/>
+      </w:pPr>
+      <w:rPr>
+        <w:rFonts w:ascii="Symbol" w:hAnsi="Symbol" w:hint="default"/>
+      </w:rPr>
+    </w:lvl>
+    <w:lvl w:ilvl="1" w:tplc="0C0C0003" w:tentative="1">
+      <w:start w:val="1"/>
+      <w:numFmt w:val="bullet"/>
+      <w:lvlText w:val="o"/>
+      <w:lvlJc w:val="left"/>
+      <w:pPr>
+        <w:ind w:left="1440" w:hanging="360"/>
+      </w:pPr>
+      <w:rPr>
+        <w:rFonts w:ascii="Courier New" w:hAnsi="Courier New" w:cs="Courier New" w:hint="default"/>
+      </w:rPr>
+    </w:lvl>
+    <w:lvl w:ilvl="2" w:tplc="0C0C0005" w:tentative="1">
+      <w:start w:val="1"/>
+      <w:numFmt w:val="bullet"/>
+      <w:lvlText w:val=""/>
+      <w:lvlJc w:val="left"/>
+      <w:pPr>
+        <w:ind w:left="2160" w:hanging="360"/>
+      </w:pPr>
+      <w:rPr>
+        <w:rFonts w:ascii="Wingdings" w:hAnsi="Wingdings" w:hint="default"/>
+      </w:rPr>
+    </w:lvl>
+    <w:lvl w:ilvl="3" w:tplc="0C0C0001" w:tentative="1">
+      <w:start w:val="1"/>
+      <w:numFmt w:val="bullet"/>
+      <w:lvlText w:val=""/>
+      <w:lvlJc w:val="left"/>
+      <w:pPr>
+        <w:ind w:left="2880" w:hanging="360"/>
+      </w:pPr>
+      <w:rPr>
+        <w:rFonts w:ascii="Symbol" w:hAnsi="Symbol" w:hint="default"/>
+      </w:rPr>
+    </w:lvl>
+    <w:lvl w:ilvl="4" w:tplc="0C0C0003" w:tentative="1">
+      <w:start w:val="1"/>
+      <w:numFmt w:val="bullet"/>
+      <w:lvlText w:val="o"/>
+      <w:lvlJc w:val="left"/>
+      <w:pPr>
+        <w:ind w:left="3600" w:hanging="360"/>
+      </w:pPr>
+      <w:rPr>
+        <w:rFonts w:ascii="Courier New" w:hAnsi="Courier New" w:cs="Courier New" w:hint="default"/>
+      </w:rPr>
+    </w:lvl>
+    <w:lvl w:ilvl="5" w:tplc="0C0C0005" w:tentative="1">
+      <w:start w:val="1"/>
+      <w:numFmt w:val="bullet"/>
+      <w:lvlText w:val=""/>
+      <w:lvlJc w:val="left"/>
+      <w:pPr>
+        <w:ind w:left="4320" w:hanging="360"/>
+      </w:pPr>
+      <w:rPr>
+        <w:rFonts w:ascii="Wingdings" w:hAnsi="Wingdings" w:hint="default"/>
+      </w:rPr>
+    </w:lvl>
+    <w:lvl w:ilvl="6" w:tplc="0C0C0001" w:tentative="1">
+      <w:start w:val="1"/>
+      <w:numFmt w:val="bullet"/>
+      <w:lvlText w:val=""/>
+      <w:lvlJc w:val="left"/>
+      <w:pPr>
+        <w:ind w:left="5040" w:hanging="360"/>
+      </w:pPr>
+      <w:rPr>
+        <w:rFonts w:ascii="Symbol" w:hAnsi="Symbol" w:hint="default"/>
+      </w:rPr>
+    </w:lvl>
+    <w:lvl w:ilvl="7" w:tplc="0C0C0003" w:tentative="1">
+      <w:start w:val="1"/>
+      <w:numFmt w:val="bullet"/>
+      <w:lvlText w:val="o"/>
+      <w:lvlJc w:val="left"/>
+      <w:pPr>
+        <w:ind w:left="5760" w:hanging="360"/>
+      </w:pPr>
+      <w:rPr>
+        <w:rFonts w:ascii="Courier New" w:hAnsi="Courier New" w:cs="Courier New" w:hint="default"/>
+      </w:rPr>
+    </w:lvl>
+    <w:lvl w:ilvl="8" w:tplc="0C0C0005" w:tentative="1">
+      <w:start w:val="1"/>
+      <w:numFmt w:val="bullet"/>
+      <w:lvlText w:val=""/>
+      <w:lvlJc w:val="left"/>
+      <w:pPr>
+        <w:ind w:left="6480" w:hanging="360"/>
+      </w:pPr>
+      <w:rPr>
+        <w:rFonts w:ascii="Wingdings" w:hAnsi="Wingdings" w:hint="default"/>
+      </w:rPr>
+    </w:lvl>
+  </w:abstractNum>
+  <w:num w:numId="1">
+    <w:abstractNumId w:val="0"/>
+  </w:num>
+</w:numbering>
 </file>
 
 <file path=word/styles.xml><?xml version="1.0" encoding="utf-8"?>
@@ -440,6 +729,27 @@
     <w:name w:val="Normal"/>
     <w:qFormat/>
   </w:style>
+  <w:style w:type="paragraph" w:styleId="Titre1">
+    <w:name w:val="heading 1"/>
+    <w:basedOn w:val="Normal"/>
+    <w:next w:val="Normal"/>
+    <w:link w:val="Titre1Car"/>
+    <w:uiPriority w:val="9"/>
+    <w:qFormat/>
+    <w:rsid w:val="00DD3210"/>
+    <w:pPr>
+      <w:keepNext/>
+      <w:keepLines/>
+      <w:spacing w:before="240" w:after="0"/>
+      <w:outlineLvl w:val="0"/>
+    </w:pPr>
+    <w:rPr>
+      <w:rFonts w:asciiTheme="majorHAnsi" w:eastAsiaTheme="majorEastAsia" w:hAnsiTheme="majorHAnsi" w:cstheme="majorBidi"/>
+      <w:color w:val="2F5496" w:themeColor="accent1" w:themeShade="BF"/>
+      <w:sz w:val="32"/>
+      <w:szCs w:val="32"/>
+    </w:rPr>
+  </w:style>
   <w:style w:type="character" w:default="1" w:styleId="Policepardfaut">
     <w:name w:val="Default Paragraph Font"/>
     <w:uiPriority w:val="1"/>
@@ -466,6 +776,30 @@
     <w:uiPriority w:val="99"/>
     <w:semiHidden/>
     <w:unhideWhenUsed/>
+  </w:style>
+  <w:style w:type="character" w:customStyle="1" w:styleId="Titre1Car">
+    <w:name w:val="Titre 1 Car"/>
+    <w:basedOn w:val="Policepardfaut"/>
+    <w:link w:val="Titre1"/>
+    <w:uiPriority w:val="9"/>
+    <w:rsid w:val="00DD3210"/>
+    <w:rPr>
+      <w:rFonts w:asciiTheme="majorHAnsi" w:eastAsiaTheme="majorEastAsia" w:hAnsiTheme="majorHAnsi" w:cstheme="majorBidi"/>
+      <w:color w:val="2F5496" w:themeColor="accent1" w:themeShade="BF"/>
+      <w:sz w:val="32"/>
+      <w:szCs w:val="32"/>
+    </w:rPr>
+  </w:style>
+  <w:style w:type="paragraph" w:styleId="Paragraphedeliste">
+    <w:name w:val="List Paragraph"/>
+    <w:basedOn w:val="Normal"/>
+    <w:uiPriority w:val="34"/>
+    <w:qFormat/>
+    <w:rsid w:val="00DD3210"/>
+    <w:pPr>
+      <w:ind w:left="720"/>
+      <w:contextualSpacing/>
+    </w:pPr>
   </w:style>
 </w:styles>
 </file>

</xml_diff>

<commit_message>
apres ma rencontre avec charles
</commit_message>
<xml_diff>
--- a/MonJournalTp2Php.docx
+++ b/MonJournalTp2Php.docx
@@ -273,8 +273,13 @@
       </w:r>
     </w:p>
     <w:p>
-      <w:r>
-        <w:t xml:space="preserve">j’ai mis du style envoyer le model que </w:t>
+      <w:proofErr w:type="gramStart"/>
+      <w:r>
+        <w:t>j’ai</w:t>
+      </w:r>
+      <w:proofErr w:type="gramEnd"/>
+      <w:r>
+        <w:t xml:space="preserve"> mis du style envoyer le model que </w:t>
       </w:r>
       <w:proofErr w:type="spellStart"/>
       <w:r>
@@ -284,6 +289,8 @@
       <w:r>
         <w:t xml:space="preserve"> fais a mon partenaire pour qu’il le valide</w:t>
       </w:r>
+    </w:p>
+    <w:p>
       <w:bookmarkStart w:id="0" w:name="_GoBack"/>
       <w:bookmarkEnd w:id="0"/>
     </w:p>

</xml_diff>